<commit_message>
Added rubric S252 Week 8 HW
</commit_message>
<xml_diff>
--- a/week_8/solution_rubric_fq8_252.docx
+++ b/week_8/solution_rubric_fq8_252.docx
@@ -14,6 +14,12 @@
       </w:r>
       <w:r>
         <w:t xml:space="preserve">Quiz</w:t>
+      </w:r>
+      <w:r>
+        <w:t xml:space="preserve"> </w:t>
+      </w:r>
+      <w:r>
+        <w:t xml:space="preserve">8</w:t>
       </w:r>
       <w:r>
         <w:t xml:space="preserve"> </w:t>

</xml_diff>